<commit_message>
Add space after email customer docx template
</commit_message>
<xml_diff>
--- a/storage/docx/customer.docx
+++ b/storage/docx/customer.docx
@@ -2,15 +2,14 @@
 <file path=word/document.xml><?xml version="1.0" encoding="utf-8"?>
 <w:document xmlns:wpc="http://schemas.microsoft.com/office/word/2010/wordprocessingCanvas" xmlns:mo="http://schemas.microsoft.com/office/mac/office/2008/main" xmlns:mc="http://schemas.openxmlformats.org/markup-compatibility/2006" xmlns:mv="urn:schemas-microsoft-com:mac:vml" xmlns:o="urn:schemas-microsoft-com:office:office" xmlns:r="http://schemas.openxmlformats.org/officeDocument/2006/relationships" xmlns:m="http://schemas.openxmlformats.org/officeDocument/2006/math" xmlns:v="urn:schemas-microsoft-com:vml" xmlns:wp14="http://schemas.microsoft.com/office/word/2010/wordprocessingDrawing" xmlns:wp="http://schemas.openxmlformats.org/drawingml/2006/wordprocessingDrawing" xmlns:w10="urn:schemas-microsoft-com:office:word" xmlns:w="http://schemas.openxmlformats.org/wordprocessingml/2006/main" xmlns:w14="http://schemas.microsoft.com/office/word/2010/wordml" xmlns:wpg="http://schemas.microsoft.com/office/word/2010/wordprocessingGroup" xmlns:wpi="http://schemas.microsoft.com/office/word/2010/wordprocessingInk" xmlns:wne="http://schemas.microsoft.com/office/word/2006/wordml" xmlns:wps="http://schemas.microsoft.com/office/word/2010/wordprocessingShape" mc:Ignorable="w14 wp14">
   <w:body>
-    <w:p>
-      <w:bookmarkStart w:id="0" w:name="_GoBack"/>
-      <w:bookmarkEnd w:id="0"/>
-    </w:p>
+    <w:p/>
     <w:sectPr>
-      <w:headerReference w:type="default" r:id="rId8"/>
-      <w:footerReference w:type="default" r:id="rId9"/>
-      <w:headerReference w:type="first" r:id="rId10"/>
-      <w:footerReference w:type="first" r:id="rId11"/>
+      <w:headerReference w:type="even" r:id="rId8"/>
+      <w:headerReference w:type="default" r:id="rId9"/>
+      <w:footerReference w:type="even" r:id="rId10"/>
+      <w:footerReference w:type="default" r:id="rId11"/>
+      <w:headerReference w:type="first" r:id="rId12"/>
+      <w:footerReference w:type="first" r:id="rId13"/>
       <w:pgSz w:w="12240" w:h="15840"/>
       <w:pgMar w:top="720" w:right="720" w:bottom="720" w:left="720" w:header="720" w:footer="720" w:gutter="0"/>
       <w:cols w:space="720"/>
@@ -46,6 +45,16 @@
     <w:pPr>
       <w:pStyle w:val="Footer"/>
     </w:pPr>
+  </w:p>
+</w:ftr>
+</file>
+
+<file path=word/footer2.xml><?xml version="1.0" encoding="utf-8"?>
+<w:ftr xmlns:wpc="http://schemas.microsoft.com/office/word/2010/wordprocessingCanvas" xmlns:mo="http://schemas.microsoft.com/office/mac/office/2008/main" xmlns:mc="http://schemas.openxmlformats.org/markup-compatibility/2006" xmlns:mv="urn:schemas-microsoft-com:mac:vml" xmlns:o="urn:schemas-microsoft-com:office:office" xmlns:r="http://schemas.openxmlformats.org/officeDocument/2006/relationships" xmlns:m="http://schemas.openxmlformats.org/officeDocument/2006/math" xmlns:v="urn:schemas-microsoft-com:vml" xmlns:wp14="http://schemas.microsoft.com/office/word/2010/wordprocessingDrawing" xmlns:wp="http://schemas.openxmlformats.org/drawingml/2006/wordprocessingDrawing" xmlns:w10="urn:schemas-microsoft-com:office:word" xmlns:w="http://schemas.openxmlformats.org/wordprocessingml/2006/main" xmlns:w14="http://schemas.microsoft.com/office/word/2010/wordml" xmlns:wpg="http://schemas.microsoft.com/office/word/2010/wordprocessingGroup" xmlns:wpi="http://schemas.microsoft.com/office/word/2010/wordprocessingInk" xmlns:wne="http://schemas.microsoft.com/office/word/2006/wordml" xmlns:wps="http://schemas.microsoft.com/office/word/2010/wordprocessingShape" mc:Ignorable="w14 wp14">
+  <w:p>
+    <w:pPr>
+      <w:pStyle w:val="Footer"/>
+    </w:pPr>
     <w:r>
       <w:fldChar w:fldCharType="begin"/>
     </w:r>
@@ -71,7 +80,7 @@
 </w:ftr>
 </file>
 
-<file path=word/footer2.xml><?xml version="1.0" encoding="utf-8"?>
+<file path=word/footer3.xml><?xml version="1.0" encoding="utf-8"?>
 <w:ftr xmlns:wpc="http://schemas.microsoft.com/office/word/2010/wordprocessingCanvas" xmlns:mo="http://schemas.microsoft.com/office/mac/office/2008/main" xmlns:mc="http://schemas.openxmlformats.org/markup-compatibility/2006" xmlns:mv="urn:schemas-microsoft-com:mac:vml" xmlns:o="urn:schemas-microsoft-com:office:office" xmlns:r="http://schemas.openxmlformats.org/officeDocument/2006/relationships" xmlns:m="http://schemas.openxmlformats.org/officeDocument/2006/math" xmlns:v="urn:schemas-microsoft-com:vml" xmlns:wp14="http://schemas.microsoft.com/office/word/2010/wordprocessingDrawing" xmlns:wp="http://schemas.openxmlformats.org/drawingml/2006/wordprocessingDrawing" xmlns:w10="urn:schemas-microsoft-com:office:word" xmlns:w="http://schemas.openxmlformats.org/wordprocessingml/2006/main" xmlns:w14="http://schemas.microsoft.com/office/word/2010/wordml" xmlns:wpg="http://schemas.microsoft.com/office/word/2010/wordprocessingGroup" xmlns:wpi="http://schemas.microsoft.com/office/word/2010/wordprocessingInk" xmlns:wne="http://schemas.microsoft.com/office/word/2006/wordml" xmlns:wps="http://schemas.microsoft.com/office/word/2010/wordprocessingShape" mc:Ignorable="w14 wp14">
   <w:p>
     <w:pPr>
@@ -104,6 +113,16 @@
 </file>
 
 <file path=word/header1.xml><?xml version="1.0" encoding="utf-8"?>
+<w:hdr xmlns:wpc="http://schemas.microsoft.com/office/word/2010/wordprocessingCanvas" xmlns:mo="http://schemas.microsoft.com/office/mac/office/2008/main" xmlns:mc="http://schemas.openxmlformats.org/markup-compatibility/2006" xmlns:mv="urn:schemas-microsoft-com:mac:vml" xmlns:o="urn:schemas-microsoft-com:office:office" xmlns:r="http://schemas.openxmlformats.org/officeDocument/2006/relationships" xmlns:m="http://schemas.openxmlformats.org/officeDocument/2006/math" xmlns:v="urn:schemas-microsoft-com:vml" xmlns:wp14="http://schemas.microsoft.com/office/word/2010/wordprocessingDrawing" xmlns:wp="http://schemas.openxmlformats.org/drawingml/2006/wordprocessingDrawing" xmlns:w10="urn:schemas-microsoft-com:office:word" xmlns:w="http://schemas.openxmlformats.org/wordprocessingml/2006/main" xmlns:w14="http://schemas.microsoft.com/office/word/2010/wordml" xmlns:wpg="http://schemas.microsoft.com/office/word/2010/wordprocessingGroup" xmlns:wpi="http://schemas.microsoft.com/office/word/2010/wordprocessingInk" xmlns:wne="http://schemas.microsoft.com/office/word/2006/wordml" xmlns:wps="http://schemas.microsoft.com/office/word/2010/wordprocessingShape" mc:Ignorable="w14 wp14">
+  <w:p>
+    <w:pPr>
+      <w:pStyle w:val="Header"/>
+    </w:pPr>
+  </w:p>
+</w:hdr>
+</file>
+
+<file path=word/header2.xml><?xml version="1.0" encoding="utf-8"?>
 <w:hdr xmlns:wpc="http://schemas.microsoft.com/office/word/2010/wordprocessingCanvas" xmlns:mo="http://schemas.microsoft.com/office/mac/office/2008/main" xmlns:mc="http://schemas.openxmlformats.org/markup-compatibility/2006" xmlns:mv="urn:schemas-microsoft-com:mac:vml" xmlns:o="urn:schemas-microsoft-com:office:office" xmlns:r="http://schemas.openxmlformats.org/officeDocument/2006/relationships" xmlns:m="http://schemas.openxmlformats.org/officeDocument/2006/math" xmlns:v="urn:schemas-microsoft-com:vml" xmlns:wp14="http://schemas.microsoft.com/office/word/2010/wordprocessingDrawing" xmlns:wp="http://schemas.openxmlformats.org/drawingml/2006/wordprocessingDrawing" xmlns:w10="urn:schemas-microsoft-com:office:word" xmlns:w="http://schemas.openxmlformats.org/wordprocessingml/2006/main" xmlns:w14="http://schemas.microsoft.com/office/word/2010/wordml" xmlns:wpg="http://schemas.microsoft.com/office/word/2010/wordprocessingGroup" xmlns:wpi="http://schemas.microsoft.com/office/word/2010/wordprocessingInk" xmlns:wne="http://schemas.microsoft.com/office/word/2006/wordml" xmlns:wps="http://schemas.microsoft.com/office/word/2010/wordprocessingShape" mc:Ignorable="w14 wp14">
   <w:tbl>
     <w:tblPr>
@@ -143,7 +162,7 @@
 </w:hdr>
 </file>
 
-<file path=word/header2.xml><?xml version="1.0" encoding="utf-8"?>
+<file path=word/header3.xml><?xml version="1.0" encoding="utf-8"?>
 <w:hdr xmlns:wpc="http://schemas.microsoft.com/office/word/2010/wordprocessingCanvas" xmlns:mo="http://schemas.microsoft.com/office/mac/office/2008/main" xmlns:mc="http://schemas.openxmlformats.org/markup-compatibility/2006" xmlns:mv="urn:schemas-microsoft-com:mac:vml" xmlns:o="urn:schemas-microsoft-com:office:office" xmlns:r="http://schemas.openxmlformats.org/officeDocument/2006/relationships" xmlns:m="http://schemas.openxmlformats.org/officeDocument/2006/math" xmlns:v="urn:schemas-microsoft-com:vml" xmlns:wp14="http://schemas.microsoft.com/office/word/2010/wordprocessingDrawing" xmlns:wp="http://schemas.openxmlformats.org/drawingml/2006/wordprocessingDrawing" xmlns:w10="urn:schemas-microsoft-com:office:word" xmlns:w="http://schemas.openxmlformats.org/wordprocessingml/2006/main" xmlns:w14="http://schemas.microsoft.com/office/word/2010/wordml" xmlns:wpg="http://schemas.microsoft.com/office/word/2010/wordprocessingGroup" xmlns:wpi="http://schemas.microsoft.com/office/word/2010/wordprocessingInk" xmlns:wne="http://schemas.microsoft.com/office/word/2006/wordml" xmlns:wps="http://schemas.microsoft.com/office/word/2010/wordprocessingShape" mc:Ignorable="w14 wp14">
   <w:tbl>
     <w:tblPr>
@@ -217,6 +236,11 @@
           <w:r>
             <w:t>E-Mail:</w:t>
           </w:r>
+          <w:r>
+            <w:t xml:space="preserve"> </w:t>
+          </w:r>
+          <w:bookmarkStart w:id="0" w:name="_GoBack"/>
+          <w:bookmarkEnd w:id="0"/>
           <w:r>
             <w:t>${email}</w:t>
           </w:r>

</xml_diff>